<commit_message>
Increased cyberSecurity fixed being able to eddit/delete data using seach bar
</commit_message>
<xml_diff>
--- a/casus website 3.docx
+++ b/casus website 3.docx
@@ -2449,6 +2449,7 @@
           <w:rFonts w:ascii="Calibri" w:eastAsia="Calibri" w:hAnsi="Calibri" w:cs="Calibri"/>
           <w:sz w:val="28"/>
           <w:szCs w:val="28"/>
+          <w:highlight w:val="yellow"/>
         </w:rPr>
       </w:pPr>
       <w:r>
@@ -2456,6 +2457,7 @@
           <w:rFonts w:ascii="Calibri" w:eastAsia="Calibri" w:hAnsi="Calibri" w:cs="Calibri"/>
           <w:sz w:val="28"/>
           <w:szCs w:val="28"/>
+          <w:highlight w:val="yellow"/>
         </w:rPr>
         <w:t>De website moet een formulier bevatten waarmee de omschrijving van een gerecht kan worden aangepast.</w:t>
       </w:r>
@@ -2471,6 +2473,7 @@
           <w:rFonts w:ascii="Calibri" w:eastAsia="Calibri" w:hAnsi="Calibri" w:cs="Calibri"/>
           <w:sz w:val="28"/>
           <w:szCs w:val="28"/>
+          <w:highlight w:val="yellow"/>
         </w:rPr>
       </w:pPr>
       <w:r>
@@ -2478,6 +2481,7 @@
           <w:rFonts w:ascii="Calibri" w:eastAsia="Calibri" w:hAnsi="Calibri" w:cs="Calibri"/>
           <w:sz w:val="28"/>
           <w:szCs w:val="28"/>
+          <w:highlight w:val="yellow"/>
         </w:rPr>
         <w:t>De website moet een mogelijkheid bevatten waarmee de eigenaar een gerecht van de menukaart kan verwijderen.</w:t>
       </w:r>
@@ -2549,6 +2553,7 @@
           <w:rFonts w:ascii="Calibri" w:eastAsia="Calibri" w:hAnsi="Calibri" w:cs="Calibri"/>
           <w:sz w:val="28"/>
           <w:szCs w:val="28"/>
+          <w:highlight w:val="yellow"/>
         </w:rPr>
       </w:pPr>
       <w:r>
@@ -2556,6 +2561,7 @@
           <w:rFonts w:ascii="Calibri" w:eastAsia="Calibri" w:hAnsi="Calibri" w:cs="Calibri"/>
           <w:sz w:val="28"/>
           <w:szCs w:val="28"/>
+          <w:highlight w:val="yellow"/>
         </w:rPr>
         <w:t xml:space="preserve">De website bevat een inlogformulier waarmee de </w:t>
       </w:r>
@@ -2564,6 +2570,7 @@
           <w:rFonts w:ascii="Calibri" w:eastAsia="Calibri" w:hAnsi="Calibri" w:cs="Calibri"/>
           <w:sz w:val="28"/>
           <w:szCs w:val="28"/>
+          <w:highlight w:val="yellow"/>
         </w:rPr>
         <w:t>eigenaar,</w:t>
       </w:r>
@@ -2572,6 +2579,7 @@
           <w:rFonts w:ascii="Calibri" w:eastAsia="Calibri" w:hAnsi="Calibri" w:cs="Calibri"/>
           <w:sz w:val="28"/>
           <w:szCs w:val="28"/>
+          <w:highlight w:val="yellow"/>
         </w:rPr>
         <w:t xml:space="preserve"> en mogelijk andere </w:t>
       </w:r>
@@ -2580,6 +2588,7 @@
           <w:rFonts w:ascii="Calibri" w:eastAsia="Calibri" w:hAnsi="Calibri" w:cs="Calibri"/>
           <w:sz w:val="28"/>
           <w:szCs w:val="28"/>
+          <w:highlight w:val="yellow"/>
         </w:rPr>
         <w:t xml:space="preserve">werknemers, </w:t>
       </w:r>
@@ -2588,59 +2597,19 @@
           <w:rFonts w:ascii="Calibri" w:eastAsia="Calibri" w:hAnsi="Calibri" w:cs="Calibri"/>
           <w:sz w:val="28"/>
           <w:szCs w:val="28"/>
-        </w:rPr>
-        <w:t xml:space="preserve">van het restaurant kunnen inloggen op de backend van de website. </w:t>
-      </w:r>
-    </w:p>
-    <w:p>
-      <w:pPr>
-        <w:pStyle w:val="ListParagraph"/>
-        <w:numPr>
-          <w:ilvl w:val="0"/>
-          <w:numId w:val="33"/>
-        </w:numPr>
+          <w:highlight w:val="yellow"/>
+        </w:rPr>
+        <w:t>van het restaurant kunnen inloggen op de backend van de website.</w:t>
+      </w:r>
+      <w:r>
         <w:rPr>
           <w:rFonts w:ascii="Calibri" w:eastAsia="Calibri" w:hAnsi="Calibri" w:cs="Calibri"/>
           <w:sz w:val="28"/>
           <w:szCs w:val="28"/>
-        </w:rPr>
-      </w:pPr>
-      <w:r>
-        <w:rPr>
-          <w:rFonts w:ascii="Calibri" w:eastAsia="Calibri" w:hAnsi="Calibri" w:cs="Calibri"/>
-          <w:sz w:val="28"/>
-          <w:szCs w:val="28"/>
-        </w:rPr>
-        <w:t xml:space="preserve">De website bevat een zoekformulier waarmee een </w:t>
-      </w:r>
-      <w:r>
-        <w:rPr>
-          <w:rFonts w:ascii="Calibri" w:eastAsia="Calibri" w:hAnsi="Calibri" w:cs="Calibri"/>
-          <w:sz w:val="28"/>
-          <w:szCs w:val="28"/>
-        </w:rPr>
-        <w:t xml:space="preserve">bezoeker van de website </w:t>
-      </w:r>
-      <w:r>
-        <w:rPr>
-          <w:rFonts w:ascii="Calibri" w:eastAsia="Calibri" w:hAnsi="Calibri" w:cs="Calibri"/>
-          <w:sz w:val="28"/>
-          <w:szCs w:val="28"/>
-        </w:rPr>
-        <w:t>kan zoeken op de gerechten van het restaurant.</w:t>
-      </w:r>
-    </w:p>
-    <w:p>
-      <w:pPr>
-        <w:ind w:left="360"/>
-        <w:rPr>
-          <w:rFonts w:ascii="Calibri" w:eastAsia="Calibri" w:hAnsi="Calibri" w:cs="Calibri"/>
-          <w:b/>
-          <w:bCs/>
-          <w:sz w:val="32"/>
-          <w:szCs w:val="32"/>
-        </w:rPr>
-      </w:pPr>
+          <w:highlight w:val="yellow"/>
+        </w:rPr>
+        <w:tab/>
+      </w:r>
     </w:p>
     <w:p>
       <w:pPr>
@@ -2702,7 +2671,6 @@
           <w:sz w:val="32"/>
           <w:szCs w:val="32"/>
         </w:rPr>
-        <w:lastRenderedPageBreak/>
         <w:t>Optionele</w:t>
       </w:r>
       <w:r>
@@ -2743,6 +2711,7 @@
           <w:sz w:val="28"/>
           <w:szCs w:val="28"/>
         </w:rPr>
+        <w:lastRenderedPageBreak/>
         <w:t xml:space="preserve">Het toepassen van alle onderstaande optionele functionaliteiten </w:t>
       </w:r>
       <w:r>
@@ -3201,7 +3170,6 @@
           <w:sz w:val="28"/>
           <w:szCs w:val="28"/>
         </w:rPr>
-        <w:lastRenderedPageBreak/>
         <w:t xml:space="preserve">Het afronden van </w:t>
       </w:r>
       <w:r>
@@ -3256,6 +3224,7 @@
           <w:sz w:val="28"/>
           <w:szCs w:val="28"/>
         </w:rPr>
+        <w:lastRenderedPageBreak/>
         <w:t>Na het afronden van d</w:t>
       </w:r>
       <w:r>

</xml_diff>